<commit_message>
sync updates guia 2
</commit_message>
<xml_diff>
--- a/Stefany/Guia #2.docx
+++ b/Stefany/Guia #2.docx
@@ -1,6 +1,6 @@
 
 <file path=word/document.xml><?xml version="1.0" encoding="utf-8"?>
-<w:document xmlns:wpc="http://schemas.microsoft.com/office/word/2010/wordprocessingCanvas" xmlns:cx="http://schemas.microsoft.com/office/drawing/2014/chartex" xmlns:cx1="http://schemas.microsoft.com/office/drawing/2015/9/8/chartex" xmlns:cx2="http://schemas.microsoft.com/office/drawing/2015/10/21/chartex" xmlns:cx3="http://schemas.microsoft.com/office/drawing/2016/5/9/chartex" xmlns:cx4="http://schemas.microsoft.com/office/drawing/2016/5/10/chartex" xmlns:cx5="http://schemas.microsoft.com/office/drawing/2016/5/11/chartex" xmlns:cx6="http://schemas.microsoft.com/office/drawing/2016/5/12/chartex" xmlns:cx7="http://schemas.microsoft.com/office/drawing/2016/5/13/chartex" xmlns:cx8="http://schemas.microsoft.com/office/drawing/2016/5/14/chartex" xmlns:mc="http://schemas.openxmlformats.org/markup-compatibility/2006" xmlns:aink="http://schemas.microsoft.com/office/drawing/2016/ink" xmlns:am3d="http://schemas.microsoft.com/office/drawing/2017/model3d" xmlns:o="urn:schemas-microsoft-com:office:office" xmlns:r="http://schemas.openxmlformats.org/officeDocument/2006/relationships" xmlns:m="http://schemas.openxmlformats.org/officeDocument/2006/math" xmlns:v="urn:schemas-microsoft-com:vml" xmlns:wp14="http://schemas.microsoft.com/office/word/2010/wordprocessingDrawing" xmlns:wp="http://schemas.openxmlformats.org/drawingml/2006/wordprocessingDrawing" xmlns:w10="urn:schemas-microsoft-com:office:word" xmlns:w="http://schemas.openxmlformats.org/wordprocessingml/2006/main" xmlns:w14="http://schemas.microsoft.com/office/word/2010/wordml" xmlns:w15="http://schemas.microsoft.com/office/word/2012/wordml" xmlns:w16cid="http://schemas.microsoft.com/office/word/2016/wordml/cid" xmlns:w16se="http://schemas.microsoft.com/office/word/2015/wordml/symex" xmlns:wpg="http://schemas.microsoft.com/office/word/2010/wordprocessingGroup" xmlns:wpi="http://schemas.microsoft.com/office/word/2010/wordprocessingInk" xmlns:wne="http://schemas.microsoft.com/office/word/2006/wordml" xmlns:wps="http://schemas.microsoft.com/office/word/2010/wordprocessingShape" mc:Ignorable="w14 w15 w16se w16cid wp14">
+<w:document xmlns:wpc="http://schemas.microsoft.com/office/word/2010/wordprocessingCanvas" xmlns:mc="http://schemas.openxmlformats.org/markup-compatibility/2006" xmlns:o="urn:schemas-microsoft-com:office:office" xmlns:r="http://schemas.openxmlformats.org/officeDocument/2006/relationships" xmlns:m="http://schemas.openxmlformats.org/officeDocument/2006/math" xmlns:v="urn:schemas-microsoft-com:vml" xmlns:wp14="http://schemas.microsoft.com/office/word/2010/wordprocessingDrawing" xmlns:wp="http://schemas.openxmlformats.org/drawingml/2006/wordprocessingDrawing" xmlns:w10="urn:schemas-microsoft-com:office:word" xmlns:w="http://schemas.openxmlformats.org/wordprocessingml/2006/main" xmlns:w14="http://schemas.microsoft.com/office/word/2010/wordml" xmlns:w15="http://schemas.microsoft.com/office/word/2012/wordml" xmlns:wpg="http://schemas.microsoft.com/office/word/2010/wordprocessingGroup" xmlns:wpi="http://schemas.microsoft.com/office/word/2010/wordprocessingInk" xmlns:wne="http://schemas.microsoft.com/office/word/2006/wordml" xmlns:wps="http://schemas.microsoft.com/office/word/2010/wordprocessingShape" mc:Ignorable="w14 w15 wp14">
   <w:body>
     <w:p>
       <w:pPr>
@@ -9,17 +9,44 @@
           <w:ilvl w:val="0"/>
           <w:numId w:val="1"/>
         </w:numPr>
-      </w:pPr>
-      <w:r>
-        <w:rPr>
+        <w:jc w:val="both"/>
+        <w:rPr>
+          <w:rFonts w:ascii="Consolas" w:hAnsi="Consolas"/>
+          <w:lang w:val="es-MX"/>
+        </w:rPr>
+      </w:pPr>
+      <w:r>
+        <w:rPr>
+          <w:rFonts w:ascii="Consolas" w:hAnsi="Consolas"/>
           <w:b/>
           <w:bCs/>
           <w:sz w:val="32"/>
           <w:szCs w:val="32"/>
           <w:lang w:val="es-ES"/>
         </w:rPr>
-        <w:t>Explique la visión procesual del currículo:</w:t>
-      </w:r>
+        <w:t>Explique la</w:t>
+      </w:r>
+      <w:r>
+        <w:rPr>
+          <w:rFonts w:ascii="Consolas" w:hAnsi="Consolas"/>
+          <w:b/>
+          <w:bCs/>
+          <w:sz w:val="32"/>
+          <w:szCs w:val="32"/>
+          <w:lang w:val="es-ES"/>
+        </w:rPr>
+        <w:t xml:space="preserve"> visión procesual del currículo.</w:t>
+      </w:r>
+    </w:p>
+    <w:p>
+      <w:pPr>
+        <w:jc w:val="both"/>
+        <w:rPr>
+          <w:rFonts w:ascii="Consolas" w:hAnsi="Consolas"/>
+          <w:sz w:val="24"/>
+          <w:lang w:val="es-MX"/>
+        </w:rPr>
+      </w:pPr>
     </w:p>
     <w:p>
       <w:pPr>
@@ -28,9 +55,15 @@
           <w:ilvl w:val="0"/>
           <w:numId w:val="1"/>
         </w:numPr>
-      </w:pPr>
-      <w:r>
-        <w:rPr>
+        <w:jc w:val="both"/>
+        <w:rPr>
+          <w:rFonts w:ascii="Consolas" w:hAnsi="Consolas"/>
+          <w:lang w:val="es-MX"/>
+        </w:rPr>
+      </w:pPr>
+      <w:r>
+        <w:rPr>
+          <w:rFonts w:ascii="Consolas" w:hAnsi="Consolas"/>
           <w:b/>
           <w:bCs/>
           <w:sz w:val="32"/>
@@ -47,16 +80,33 @@
           <w:ilvl w:val="0"/>
           <w:numId w:val="1"/>
         </w:numPr>
-      </w:pPr>
-      <w:r>
-        <w:rPr>
+        <w:jc w:val="both"/>
+        <w:rPr>
+          <w:rFonts w:ascii="Consolas" w:hAnsi="Consolas"/>
+          <w:lang w:val="es-MX"/>
+        </w:rPr>
+      </w:pPr>
+      <w:r>
+        <w:rPr>
+          <w:rFonts w:ascii="Consolas" w:hAnsi="Consolas"/>
           <w:b/>
           <w:bCs/>
           <w:sz w:val="32"/>
           <w:szCs w:val="32"/>
           <w:lang w:val="es-ES"/>
         </w:rPr>
-        <w:t>Explique las fuentes del currículo:</w:t>
+        <w:t>Exp</w:t>
+      </w:r>
+      <w:r>
+        <w:rPr>
+          <w:rFonts w:ascii="Consolas" w:hAnsi="Consolas"/>
+          <w:b/>
+          <w:bCs/>
+          <w:sz w:val="32"/>
+          <w:szCs w:val="32"/>
+          <w:lang w:val="es-ES"/>
+        </w:rPr>
+        <w:t>lique las fuentes del currículo.</w:t>
       </w:r>
     </w:p>
     <w:p>
@@ -66,9 +116,15 @@
           <w:ilvl w:val="0"/>
           <w:numId w:val="1"/>
         </w:numPr>
-      </w:pPr>
-      <w:r>
-        <w:rPr>
+        <w:jc w:val="both"/>
+        <w:rPr>
+          <w:rFonts w:ascii="Consolas" w:hAnsi="Consolas"/>
+          <w:lang w:val="es-MX"/>
+        </w:rPr>
+      </w:pPr>
+      <w:r>
+        <w:rPr>
+          <w:rFonts w:ascii="Consolas" w:hAnsi="Consolas"/>
           <w:b/>
           <w:bCs/>
           <w:sz w:val="32"/>
@@ -80,6 +136,7 @@
       <w:proofErr w:type="spellStart"/>
       <w:r>
         <w:rPr>
+          <w:rFonts w:ascii="Consolas" w:hAnsi="Consolas"/>
           <w:b/>
           <w:bCs/>
           <w:sz w:val="32"/>
@@ -90,6 +147,7 @@
       </w:r>
       <w:r>
         <w:rPr>
+          <w:rFonts w:ascii="Consolas" w:hAnsi="Consolas"/>
           <w:b/>
           <w:bCs/>
           <w:sz w:val="32"/>
@@ -101,13 +159,14 @@
       <w:proofErr w:type="spellEnd"/>
       <w:r>
         <w:rPr>
-          <w:b/>
-          <w:bCs/>
-          <w:sz w:val="32"/>
-          <w:szCs w:val="32"/>
-          <w:lang w:val="es-DO"/>
-        </w:rPr>
-        <w:t xml:space="preserve"> curricular por competencias:</w:t>
+          <w:rFonts w:ascii="Consolas" w:hAnsi="Consolas"/>
+          <w:b/>
+          <w:bCs/>
+          <w:sz w:val="32"/>
+          <w:szCs w:val="32"/>
+          <w:lang w:val="es-DO"/>
+        </w:rPr>
+        <w:t xml:space="preserve"> curricular por competencias.</w:t>
       </w:r>
     </w:p>
     <w:p>
@@ -117,9 +176,15 @@
           <w:ilvl w:val="0"/>
           <w:numId w:val="1"/>
         </w:numPr>
-      </w:pPr>
-      <w:r>
-        <w:rPr>
+        <w:jc w:val="both"/>
+        <w:rPr>
+          <w:rFonts w:ascii="Consolas" w:hAnsi="Consolas"/>
+          <w:lang w:val="es-MX"/>
+        </w:rPr>
+      </w:pPr>
+      <w:r>
+        <w:rPr>
+          <w:rFonts w:ascii="Consolas" w:hAnsi="Consolas"/>
           <w:b/>
           <w:bCs/>
           <w:sz w:val="32"/>
@@ -136,16 +201,70 @@
           <w:ilvl w:val="0"/>
           <w:numId w:val="1"/>
         </w:numPr>
-      </w:pPr>
-      <w:r>
-        <w:rPr>
-          <w:b/>
-          <w:bCs/>
-          <w:sz w:val="32"/>
-          <w:szCs w:val="32"/>
-          <w:lang w:val="es-DO"/>
-        </w:rPr>
-        <w:t>Explique las etapas del desiño curricular:</w:t>
+        <w:jc w:val="both"/>
+        <w:rPr>
+          <w:rFonts w:ascii="Consolas" w:hAnsi="Consolas"/>
+          <w:lang w:val="es-MX"/>
+        </w:rPr>
+      </w:pPr>
+      <w:r>
+        <w:rPr>
+          <w:rFonts w:ascii="Consolas" w:hAnsi="Consolas"/>
+          <w:b/>
+          <w:bCs/>
+          <w:sz w:val="32"/>
+          <w:szCs w:val="32"/>
+          <w:lang w:val="es-DO"/>
+        </w:rPr>
+        <w:t xml:space="preserve">Explique las etapas del </w:t>
+      </w:r>
+      <w:proofErr w:type="spellStart"/>
+      <w:r>
+        <w:rPr>
+          <w:rFonts w:ascii="Consolas" w:hAnsi="Consolas"/>
+          <w:b/>
+          <w:bCs/>
+          <w:sz w:val="32"/>
+          <w:szCs w:val="32"/>
+          <w:lang w:val="es-DO"/>
+        </w:rPr>
+        <w:t>de</w:t>
+      </w:r>
+      <w:bookmarkStart w:id="0" w:name="_GoBack"/>
+      <w:bookmarkEnd w:id="0"/>
+      <w:r>
+        <w:rPr>
+          <w:rFonts w:ascii="Consolas" w:hAnsi="Consolas"/>
+          <w:b/>
+          <w:bCs/>
+          <w:sz w:val="32"/>
+          <w:szCs w:val="32"/>
+          <w:lang w:val="es-DO"/>
+        </w:rPr>
+        <w:t>siño</w:t>
+      </w:r>
+      <w:proofErr w:type="spellEnd"/>
+      <w:r>
+        <w:rPr>
+          <w:rFonts w:ascii="Consolas" w:hAnsi="Consolas"/>
+          <w:b/>
+          <w:bCs/>
+          <w:sz w:val="32"/>
+          <w:szCs w:val="32"/>
+          <w:lang w:val="es-DO"/>
+        </w:rPr>
+        <w:t xml:space="preserve"> curricul</w:t>
+      </w:r>
+      <w:r>
+        <w:rPr>
+          <w:rFonts w:ascii="Consolas" w:hAnsi="Consolas"/>
+          <w:b/>
+          <w:bCs/>
+          <w:sz w:val="32"/>
+          <w:szCs w:val="32"/>
+          <w:lang w:val="es-DO"/>
+        </w:rPr>
+        <w:t>ar.</w:t>
       </w:r>
     </w:p>
     <w:p>
@@ -155,9 +274,15 @@
           <w:ilvl w:val="0"/>
           <w:numId w:val="1"/>
         </w:numPr>
-      </w:pPr>
-      <w:r>
-        <w:rPr>
+        <w:jc w:val="both"/>
+        <w:rPr>
+          <w:rFonts w:ascii="Consolas" w:hAnsi="Consolas"/>
+          <w:lang w:val="es-MX"/>
+        </w:rPr>
+      </w:pPr>
+      <w:r>
+        <w:rPr>
+          <w:rFonts w:ascii="Consolas" w:hAnsi="Consolas"/>
           <w:b/>
           <w:bCs/>
           <w:sz w:val="32"/>
@@ -174,9 +299,15 @@
           <w:ilvl w:val="0"/>
           <w:numId w:val="1"/>
         </w:numPr>
-      </w:pPr>
-      <w:r>
-        <w:rPr>
+        <w:jc w:val="both"/>
+        <w:rPr>
+          <w:rFonts w:ascii="Consolas" w:hAnsi="Consolas"/>
+          <w:lang w:val="es-MX"/>
+        </w:rPr>
+      </w:pPr>
+      <w:r>
+        <w:rPr>
+          <w:rFonts w:ascii="Consolas" w:hAnsi="Consolas"/>
           <w:b/>
           <w:bCs/>
           <w:sz w:val="32"/>
@@ -193,28 +324,22 @@
           <w:ilvl w:val="0"/>
           <w:numId w:val="1"/>
         </w:numPr>
-      </w:pPr>
-      <w:r>
-        <w:rPr>
-          <w:b/>
-          <w:bCs/>
-          <w:sz w:val="32"/>
-          <w:szCs w:val="32"/>
-          <w:lang w:val="es-DO"/>
-        </w:rPr>
-        <w:t xml:space="preserve">Explique la importancia que tiene la atención a la diversidad </w:t>
-      </w:r>
-      <w:bookmarkStart w:id="0" w:name="_GoBack"/>
-      <w:bookmarkEnd w:id="0"/>
-      <w:r>
-        <w:rPr>
-          <w:b/>
-          <w:bCs/>
-          <w:sz w:val="32"/>
-          <w:szCs w:val="32"/>
-          <w:lang w:val="es-DO"/>
-        </w:rPr>
-        <w:t>en el PEA:</w:t>
+        <w:jc w:val="both"/>
+        <w:rPr>
+          <w:rFonts w:ascii="Consolas" w:hAnsi="Consolas"/>
+          <w:lang w:val="es-MX"/>
+        </w:rPr>
+      </w:pPr>
+      <w:r>
+        <w:rPr>
+          <w:rFonts w:ascii="Consolas" w:hAnsi="Consolas"/>
+          <w:b/>
+          <w:bCs/>
+          <w:sz w:val="32"/>
+          <w:szCs w:val="32"/>
+          <w:lang w:val="es-DO"/>
+        </w:rPr>
+        <w:t>Explique la importancia que tiene la atención a la diversidad en el PEA:</w:t>
       </w:r>
     </w:p>
     <w:p>
@@ -224,9 +349,15 @@
           <w:ilvl w:val="0"/>
           <w:numId w:val="1"/>
         </w:numPr>
-      </w:pPr>
-      <w:r>
-        <w:rPr>
+        <w:jc w:val="both"/>
+        <w:rPr>
+          <w:rFonts w:ascii="Consolas" w:hAnsi="Consolas"/>
+          <w:lang w:val="es-MX"/>
+        </w:rPr>
+      </w:pPr>
+      <w:r>
+        <w:rPr>
+          <w:rFonts w:ascii="Consolas" w:hAnsi="Consolas"/>
           <w:b/>
           <w:bCs/>
           <w:sz w:val="32"/>
@@ -237,6 +368,7 @@
       </w:r>
       <w:r>
         <w:rPr>
+          <w:rFonts w:ascii="Consolas" w:hAnsi="Consolas"/>
           <w:b/>
           <w:bCs/>
           <w:sz w:val="32"/>
@@ -247,6 +379,7 @@
       </w:r>
       <w:r>
         <w:rPr>
+          <w:rFonts w:ascii="Consolas" w:hAnsi="Consolas"/>
           <w:b/>
           <w:bCs/>
           <w:sz w:val="32"/>
@@ -257,6 +390,7 @@
       </w:r>
       <w:r>
         <w:rPr>
+          <w:rFonts w:ascii="Consolas" w:hAnsi="Consolas"/>
           <w:b/>
           <w:bCs/>
           <w:sz w:val="32"/>
@@ -277,8 +411,8 @@
 </file>
 
 <file path=word/numbering.xml><?xml version="1.0" encoding="utf-8"?>
-<w:numbering xmlns:wpc="http://schemas.microsoft.com/office/word/2010/wordprocessingCanvas" xmlns:cx="http://schemas.microsoft.com/office/drawing/2014/chartex" xmlns:cx1="http://schemas.microsoft.com/office/drawing/2015/9/8/chartex" xmlns:cx2="http://schemas.microsoft.com/office/drawing/2015/10/21/chartex" xmlns:cx3="http://schemas.microsoft.com/office/drawing/2016/5/9/chartex" xmlns:cx4="http://schemas.microsoft.com/office/drawing/2016/5/10/chartex" xmlns:cx5="http://schemas.microsoft.com/office/drawing/2016/5/11/chartex" xmlns:cx6="http://schemas.microsoft.com/office/drawing/2016/5/12/chartex" xmlns:cx7="http://schemas.microsoft.com/office/drawing/2016/5/13/chartex" xmlns:cx8="http://schemas.microsoft.com/office/drawing/2016/5/14/chartex" xmlns:mc="http://schemas.openxmlformats.org/markup-compatibility/2006" xmlns:aink="http://schemas.microsoft.com/office/drawing/2016/ink" xmlns:am3d="http://schemas.microsoft.com/office/drawing/2017/model3d" xmlns:o="urn:schemas-microsoft-com:office:office" xmlns:r="http://schemas.openxmlformats.org/officeDocument/2006/relationships" xmlns:m="http://schemas.openxmlformats.org/officeDocument/2006/math" xmlns:v="urn:schemas-microsoft-com:vml" xmlns:wp14="http://schemas.microsoft.com/office/word/2010/wordprocessingDrawing" xmlns:wp="http://schemas.openxmlformats.org/drawingml/2006/wordprocessingDrawing" xmlns:w10="urn:schemas-microsoft-com:office:word" xmlns:w="http://schemas.openxmlformats.org/wordprocessingml/2006/main" xmlns:w14="http://schemas.microsoft.com/office/word/2010/wordml" xmlns:w15="http://schemas.microsoft.com/office/word/2012/wordml" xmlns:w16cid="http://schemas.microsoft.com/office/word/2016/wordml/cid" xmlns:w16se="http://schemas.microsoft.com/office/word/2015/wordml/symex" xmlns:wpg="http://schemas.microsoft.com/office/word/2010/wordprocessingGroup" xmlns:wpi="http://schemas.microsoft.com/office/word/2010/wordprocessingInk" xmlns:wne="http://schemas.microsoft.com/office/word/2006/wordml" xmlns:wps="http://schemas.microsoft.com/office/word/2010/wordprocessingShape" mc:Ignorable="w14 w15 w16se w16cid wp14">
-  <w:abstractNum w:abstractNumId="0" w15:restartNumberingAfterBreak="0">
+<w:numbering xmlns:wpc="http://schemas.microsoft.com/office/word/2010/wordprocessingCanvas" xmlns:mc="http://schemas.openxmlformats.org/markup-compatibility/2006" xmlns:o="urn:schemas-microsoft-com:office:office" xmlns:r="http://schemas.openxmlformats.org/officeDocument/2006/relationships" xmlns:m="http://schemas.openxmlformats.org/officeDocument/2006/math" xmlns:v="urn:schemas-microsoft-com:vml" xmlns:wp14="http://schemas.microsoft.com/office/word/2010/wordprocessingDrawing" xmlns:wp="http://schemas.openxmlformats.org/drawingml/2006/wordprocessingDrawing" xmlns:w10="urn:schemas-microsoft-com:office:word" xmlns:w="http://schemas.openxmlformats.org/wordprocessingml/2006/main" xmlns:w14="http://schemas.microsoft.com/office/word/2010/wordml" xmlns:w15="http://schemas.microsoft.com/office/word/2012/wordml" xmlns:wpg="http://schemas.microsoft.com/office/word/2010/wordprocessingGroup" xmlns:wpi="http://schemas.microsoft.com/office/word/2010/wordprocessingInk" xmlns:wne="http://schemas.microsoft.com/office/word/2006/wordml" xmlns:wps="http://schemas.microsoft.com/office/word/2010/wordprocessingShape" mc:Ignorable="w14 w15 wp14">
+  <w:abstractNum w:abstractNumId="0">
     <w:nsid w:val="49A91509"/>
     <w:multiLevelType w:val="hybridMultilevel"/>
     <w:tmpl w:val="DE3E86F8"/>
@@ -377,7 +511,7 @@
 </file>
 
 <file path=word/styles.xml><?xml version="1.0" encoding="utf-8"?>
-<w:styles xmlns:mc="http://schemas.openxmlformats.org/markup-compatibility/2006" xmlns:r="http://schemas.openxmlformats.org/officeDocument/2006/relationships" xmlns:w="http://schemas.openxmlformats.org/wordprocessingml/2006/main" xmlns:w14="http://schemas.microsoft.com/office/word/2010/wordml" xmlns:w15="http://schemas.microsoft.com/office/word/2012/wordml" xmlns:w16cid="http://schemas.microsoft.com/office/word/2016/wordml/cid" xmlns:w16se="http://schemas.microsoft.com/office/word/2015/wordml/symex" mc:Ignorable="w14 w15 w16se w16cid">
+<w:styles xmlns:mc="http://schemas.openxmlformats.org/markup-compatibility/2006" xmlns:r="http://schemas.openxmlformats.org/officeDocument/2006/relationships" xmlns:w="http://schemas.openxmlformats.org/wordprocessingml/2006/main" xmlns:w14="http://schemas.microsoft.com/office/word/2010/wordml" xmlns:w15="http://schemas.microsoft.com/office/word/2012/wordml" mc:Ignorable="w14 w15">
   <w:docDefaults>
     <w:rPrDefault>
       <w:rPr>
@@ -393,7 +527,7 @@
       </w:pPr>
     </w:pPrDefault>
   </w:docDefaults>
-  <w:latentStyles w:defLockedState="0" w:defUIPriority="99" w:defSemiHidden="0" w:defUnhideWhenUsed="0" w:defQFormat="0" w:count="376">
+  <w:latentStyles w:defLockedState="0" w:defUIPriority="99" w:defSemiHidden="0" w:defUnhideWhenUsed="0" w:defQFormat="0" w:count="371">
     <w:lsdException w:name="Normal" w:uiPriority="0" w:qFormat="1"/>
     <w:lsdException w:name="heading 1" w:uiPriority="9" w:qFormat="1"/>
     <w:lsdException w:name="heading 2" w:semiHidden="1" w:uiPriority="9" w:unhideWhenUsed="1" w:qFormat="1"/>
@@ -765,11 +899,6 @@
     <w:lsdException w:name="List Table 5 Dark Accent 6" w:uiPriority="50"/>
     <w:lsdException w:name="List Table 6 Colorful Accent 6" w:uiPriority="51"/>
     <w:lsdException w:name="List Table 7 Colorful Accent 6" w:uiPriority="52"/>
-    <w:lsdException w:name="Mention" w:semiHidden="1" w:unhideWhenUsed="1"/>
-    <w:lsdException w:name="Smart Hyperlink" w:semiHidden="1" w:unhideWhenUsed="1"/>
-    <w:lsdException w:name="Hashtag" w:semiHidden="1" w:unhideWhenUsed="1"/>
-    <w:lsdException w:name="Unresolved Mention" w:semiHidden="1" w:unhideWhenUsed="1"/>
-    <w:lsdException w:name="Smart Link" w:semiHidden="1" w:unhideWhenUsed="1"/>
   </w:latentStyles>
   <w:style w:type="paragraph" w:default="1" w:styleId="Normal">
     <w:name w:val="Normal"/>

</xml_diff>